<commit_message>
feat: done adding features that let user download the paper version of the contract
</commit_message>
<xml_diff>
--- a/src/assets/templates/template-hop-dong-thuyen-vien.docx
+++ b/src/assets/templates/template-hop-dong-thuyen-vien.docx
@@ -6,7 +6,7 @@
       <w:pPr>
         <w:pStyle w:val="NormalWeb"/>
         <w:spacing w:before="0" w:beforeAutospacing="0" w:after="120" w:afterAutospacing="0" w:line="293" w:lineRule="atLeast"/>
-        <w:ind w:left="720"/>
+        <w:ind w:left="-90"/>
         <w:jc w:val="center"/>
         <w:rPr>
           <w:color w:val="333333"/>
@@ -24,7 +24,7 @@
       <w:pPr>
         <w:pStyle w:val="NormalWeb"/>
         <w:spacing w:before="0" w:beforeAutospacing="0" w:after="120" w:afterAutospacing="0" w:line="293" w:lineRule="atLeast"/>
-        <w:ind w:left="720"/>
+        <w:ind w:left="-90"/>
         <w:jc w:val="center"/>
         <w:rPr>
           <w:color w:val="333333"/>
@@ -46,7 +46,7 @@
       <w:pPr>
         <w:shd w:val="clear" w:color="auto" w:fill="FFFFFF"/>
         <w:spacing w:after="120" w:line="240" w:lineRule="auto"/>
-        <w:ind w:left="720"/>
+        <w:ind w:left="-90"/>
         <w:jc w:val="center"/>
         <w:rPr>
           <w:rFonts w:ascii="Times New Roman" w:eastAsia="Times New Roman" w:hAnsi="Times New Roman"/>
@@ -73,7 +73,7 @@
       <w:pPr>
         <w:shd w:val="clear" w:color="auto" w:fill="FFFFFF"/>
         <w:spacing w:after="120" w:line="240" w:lineRule="auto"/>
-        <w:ind w:left="720"/>
+        <w:ind w:left="-90"/>
         <w:jc w:val="center"/>
         <w:rPr>
           <w:rFonts w:ascii="Times New Roman" w:eastAsia="Times New Roman" w:hAnsi="Times New Roman"/>
@@ -196,22 +196,20 @@
       <w:r>
         <w:rPr>
           <w:rFonts w:ascii="Times New Roman" w:eastAsia="Times New Roman" w:hAnsi="Times New Roman"/>
-          <w:b/>
-          <w:bCs/>
-          <w:color w:val="333333"/>
-          <w:sz w:val="26"/>
-          <w:szCs w:val="26"/>
-        </w:rPr>
-        <w:t>{contractDate}</w:t>
-      </w:r>
-      <w:r>
-        <w:rPr>
-          <w:rFonts w:ascii="Times New Roman" w:eastAsia="Times New Roman" w:hAnsi="Times New Roman"/>
-          <w:color w:val="333333"/>
-          <w:sz w:val="26"/>
-          <w:szCs w:val="26"/>
-        </w:rPr>
-        <w:t xml:space="preserve"> tháng</w:t>
+          <w:color w:val="333333"/>
+          <w:sz w:val="26"/>
+          <w:szCs w:val="26"/>
+        </w:rPr>
+        <w:t xml:space="preserve">…. </w:t>
+      </w:r>
+      <w:r>
+        <w:rPr>
+          <w:rFonts w:ascii="Times New Roman" w:eastAsia="Times New Roman" w:hAnsi="Times New Roman"/>
+          <w:color w:val="333333"/>
+          <w:sz w:val="26"/>
+          <w:szCs w:val="26"/>
+        </w:rPr>
+        <w:t>tháng</w:t>
       </w:r>
       <w:r>
         <w:rPr>
@@ -225,22 +223,29 @@
       <w:r>
         <w:rPr>
           <w:rFonts w:ascii="Times New Roman" w:eastAsia="Times New Roman" w:hAnsi="Times New Roman"/>
-          <w:b/>
-          <w:bCs/>
-          <w:color w:val="333333"/>
-          <w:sz w:val="26"/>
-          <w:szCs w:val="26"/>
-        </w:rPr>
-        <w:t>{contractMonth}</w:t>
-      </w:r>
-      <w:r>
-        <w:rPr>
-          <w:rFonts w:ascii="Times New Roman" w:eastAsia="Times New Roman" w:hAnsi="Times New Roman"/>
-          <w:color w:val="333333"/>
-          <w:sz w:val="26"/>
-          <w:szCs w:val="26"/>
-        </w:rPr>
-        <w:t xml:space="preserve"> năm 202</w:t>
+          <w:color w:val="333333"/>
+          <w:sz w:val="26"/>
+          <w:szCs w:val="26"/>
+        </w:rPr>
+        <w:t>…</w:t>
+      </w:r>
+      <w:r>
+        <w:rPr>
+          <w:rFonts w:ascii="Times New Roman" w:eastAsia="Times New Roman" w:hAnsi="Times New Roman"/>
+          <w:color w:val="333333"/>
+          <w:sz w:val="26"/>
+          <w:szCs w:val="26"/>
+        </w:rPr>
+        <w:t xml:space="preserve">. </w:t>
+      </w:r>
+      <w:r>
+        <w:rPr>
+          <w:rFonts w:ascii="Times New Roman" w:eastAsia="Times New Roman" w:hAnsi="Times New Roman"/>
+          <w:color w:val="333333"/>
+          <w:sz w:val="26"/>
+          <w:szCs w:val="26"/>
+        </w:rPr>
+        <w:t>năm 202</w:t>
       </w:r>
       <w:r>
         <w:rPr>

</xml_diff>

<commit_message>
feat: final commit as a student of UIT doing a project when studying at UIT, goodbye!
</commit_message>
<xml_diff>
--- a/src/assets/templates/template-hop-dong-thuyen-vien.docx
+++ b/src/assets/templates/template-hop-dong-thuyen-vien.docx
@@ -77,6 +77,8 @@
         <w:jc w:val="center"/>
         <w:rPr>
           <w:rFonts w:ascii="Times New Roman" w:eastAsia="Times New Roman" w:hAnsi="Times New Roman"/>
+          <w:b/>
+          <w:bCs/>
           <w:color w:val="333333"/>
           <w:sz w:val="26"/>
           <w:szCs w:val="26"/>
@@ -92,6 +94,31 @@
           <w:szCs w:val="26"/>
         </w:rPr>
         <w:t>HỢP ĐỒNG LAO ĐỘNG</w:t>
+      </w:r>
+    </w:p>
+    <w:p>
+      <w:pPr>
+        <w:shd w:val="clear" w:color="auto" w:fill="FFFFFF"/>
+        <w:spacing w:after="120" w:line="240" w:lineRule="auto"/>
+        <w:ind w:left="-90"/>
+        <w:jc w:val="center"/>
+        <w:rPr>
+          <w:rFonts w:ascii="Times New Roman" w:eastAsia="Times New Roman" w:hAnsi="Times New Roman"/>
+          <w:color w:val="333333"/>
+          <w:sz w:val="26"/>
+          <w:szCs w:val="26"/>
+        </w:rPr>
+      </w:pPr>
+      <w:r>
+        <w:rPr>
+          <w:rFonts w:ascii="Times New Roman" w:eastAsia="Times New Roman" w:hAnsi="Times New Roman"/>
+          <w:b/>
+          <w:bCs/>
+          <w:color w:val="333333"/>
+          <w:sz w:val="26"/>
+          <w:szCs w:val="26"/>
+        </w:rPr>
+        <w:t>Tiêu đề: {title}</w:t>
       </w:r>
     </w:p>
     <w:p>
@@ -218,25 +245,7 @@
           <w:sz w:val="26"/>
           <w:szCs w:val="26"/>
         </w:rPr>
-        <w:t xml:space="preserve"> </w:t>
-      </w:r>
-      <w:r>
-        <w:rPr>
-          <w:rFonts w:ascii="Times New Roman" w:eastAsia="Times New Roman" w:hAnsi="Times New Roman"/>
-          <w:color w:val="333333"/>
-          <w:sz w:val="26"/>
-          <w:szCs w:val="26"/>
-        </w:rPr>
-        <w:t>…</w:t>
-      </w:r>
-      <w:r>
-        <w:rPr>
-          <w:rFonts w:ascii="Times New Roman" w:eastAsia="Times New Roman" w:hAnsi="Times New Roman"/>
-          <w:color w:val="333333"/>
-          <w:sz w:val="26"/>
-          <w:szCs w:val="26"/>
-        </w:rPr>
-        <w:t xml:space="preserve">. </w:t>
+        <w:t xml:space="preserve"> …. </w:t>
       </w:r>
       <w:r>
         <w:rPr>
@@ -1319,6 +1328,7 @@
           <w:sz w:val="26"/>
           <w:szCs w:val="26"/>
         </w:rPr>
+        <w:lastRenderedPageBreak/>
         <w:t>{jobDescription}</w:t>
       </w:r>
     </w:p>
@@ -1345,7 +1355,6 @@
           <w:szCs w:val="26"/>
           <w:u w:val="single"/>
         </w:rPr>
-        <w:lastRenderedPageBreak/>
         <w:t>Điều 2</w:t>
       </w:r>
       <w:r>
@@ -3234,6 +3243,7 @@
   <w:style w:type="character" w:default="1" w:styleId="DefaultParagraphFont">
     <w:name w:val="Default Paragraph Font"/>
     <w:uiPriority w:val="1"/>
+    <w:semiHidden/>
     <w:unhideWhenUsed/>
   </w:style>
   <w:style w:type="table" w:default="1" w:styleId="TableNormal">

</xml_diff>